<commit_message>
SRS, XD final update
</commit_message>
<xml_diff>
--- a/Documentation/SRSDocument/CSE308 SRS.docx
+++ b/Documentation/SRSDocument/CSE308 SRS.docx
@@ -21564,25 +21564,7 @@
         <w:rPr>
           <w:b/>
         </w:rPr>
-        <w:t>Figure 3.</w:t>
-      </w:r>
-      <w:r>
-        <w:rPr>
-          <w:b/>
-        </w:rPr>
-        <w:t>4</w:t>
-      </w:r>
-      <w:r>
-        <w:rPr>
-          <w:b/>
-        </w:rPr>
-        <w:t xml:space="preserve">: </w:t>
-      </w:r>
-      <w:r>
-        <w:rPr>
-          <w:b/>
-        </w:rPr>
-        <w:t>Forgot password page</w:t>
+        <w:t>Figure 3.4: Forgot password page</w:t>
       </w:r>
     </w:p>
     <w:p>
@@ -21657,37 +21639,12 @@
         <w:rPr>
           <w:b/>
         </w:rPr>
-        <w:t>Figure 3.</w:t>
-      </w:r>
-      <w:r>
-        <w:rPr>
-          <w:b/>
-        </w:rPr>
-        <w:t>5</w:t>
-      </w:r>
-      <w:r>
-        <w:rPr>
-          <w:b/>
-        </w:rPr>
-        <w:t xml:space="preserve">: </w:t>
-      </w:r>
-      <w:r>
-        <w:rPr>
-          <w:b/>
-        </w:rPr>
-        <w:t>Reset password</w:t>
-      </w:r>
-      <w:r>
-        <w:rPr>
-          <w:b/>
-        </w:rPr>
-        <w:t xml:space="preserve"> page</w:t>
+        <w:t>Figure 3.5: Reset password page</w:t>
       </w:r>
     </w:p>
     <w:p>
       <w:pPr>
         <w:rPr>
-          <w:rFonts w:hint="eastAsia"/>
           <w:b/>
         </w:rPr>
       </w:pPr>
@@ -21707,7 +21664,7 @@
           <wp:inline distT="0" distB="0" distL="0" distR="0">
             <wp:extent cx="6000750" cy="3375660"/>
             <wp:effectExtent l="0" t="0" r="0" b="0"/>
-            <wp:docPr id="21" name="Picture 21"/>
+            <wp:docPr id="2" name="Picture 2"/>
             <wp:cNvGraphicFramePr>
               <a:graphicFrameLocks xmlns:a="http://schemas.openxmlformats.org/drawingml/2006/main" noChangeAspect="1"/>
             </wp:cNvGraphicFramePr>
@@ -21715,7 +21672,7 @@
               <a:graphicData uri="http://schemas.openxmlformats.org/drawingml/2006/picture">
                 <pic:pic xmlns:pic="http://schemas.openxmlformats.org/drawingml/2006/picture">
                   <pic:nvPicPr>
-                    <pic:cNvPr id="21" name="mybar.png"/>
+                    <pic:cNvPr id="2" name="mybar.png"/>
                     <pic:cNvPicPr/>
                   </pic:nvPicPr>
                   <pic:blipFill>
@@ -21794,7 +21751,7 @@
           <wp:inline distT="0" distB="0" distL="0" distR="0">
             <wp:extent cx="6000750" cy="3375660"/>
             <wp:effectExtent l="0" t="0" r="0" b="0"/>
-            <wp:docPr id="22" name="Picture 22"/>
+            <wp:docPr id="3" name="Picture 3"/>
             <wp:cNvGraphicFramePr>
               <a:graphicFrameLocks xmlns:a="http://schemas.openxmlformats.org/drawingml/2006/main" noChangeAspect="1"/>
             </wp:cNvGraphicFramePr>
@@ -21802,7 +21759,7 @@
               <a:graphicData uri="http://schemas.openxmlformats.org/drawingml/2006/picture">
                 <pic:pic xmlns:pic="http://schemas.openxmlformats.org/drawingml/2006/picture">
                   <pic:nvPicPr>
-                    <pic:cNvPr id="22" name="barInfo.png"/>
+                    <pic:cNvPr id="3" name="barInfo.png"/>
                     <pic:cNvPicPr/>
                   </pic:nvPicPr>
                   <pic:blipFill>
@@ -21880,7 +21837,7 @@
           <wp:inline distT="0" distB="0" distL="0" distR="0">
             <wp:extent cx="6000750" cy="3375660"/>
             <wp:effectExtent l="0" t="0" r="0" b="0"/>
-            <wp:docPr id="23" name="Picture 23"/>
+            <wp:docPr id="5" name="Picture 5"/>
             <wp:cNvGraphicFramePr>
               <a:graphicFrameLocks xmlns:a="http://schemas.openxmlformats.org/drawingml/2006/main" noChangeAspect="1"/>
             </wp:cNvGraphicFramePr>
@@ -21888,7 +21845,7 @@
               <a:graphicData uri="http://schemas.openxmlformats.org/drawingml/2006/picture">
                 <pic:pic xmlns:pic="http://schemas.openxmlformats.org/drawingml/2006/picture">
                   <pic:nvPicPr>
-                    <pic:cNvPr id="23" name="create_edit_bar.png"/>
+                    <pic:cNvPr id="5" name="create_edit_bar.png"/>
                     <pic:cNvPicPr/>
                   </pic:nvPicPr>
                   <pic:blipFill>
@@ -21967,7 +21924,7 @@
           <wp:inline distT="0" distB="0" distL="0" distR="0">
             <wp:extent cx="6000750" cy="3375660"/>
             <wp:effectExtent l="0" t="0" r="0" b="0"/>
-            <wp:docPr id="25" name="Picture 25"/>
+            <wp:docPr id="6" name="Picture 6"/>
             <wp:cNvGraphicFramePr>
               <a:graphicFrameLocks xmlns:a="http://schemas.openxmlformats.org/drawingml/2006/main" noChangeAspect="1"/>
             </wp:cNvGraphicFramePr>
@@ -21975,7 +21932,7 @@
               <a:graphicData uri="http://schemas.openxmlformats.org/drawingml/2006/picture">
                 <pic:pic xmlns:pic="http://schemas.openxmlformats.org/drawingml/2006/picture">
                   <pic:nvPicPr>
-                    <pic:cNvPr id="25" name="myrecipe.png"/>
+                    <pic:cNvPr id="6" name="myrecipe.png"/>
                     <pic:cNvPicPr/>
                   </pic:nvPicPr>
                   <pic:blipFill>
@@ -22053,7 +22010,7 @@
           <wp:inline distT="0" distB="0" distL="0" distR="0">
             <wp:extent cx="6000750" cy="3375660"/>
             <wp:effectExtent l="0" t="0" r="0" b="0"/>
-            <wp:docPr id="26" name="Picture 26"/>
+            <wp:docPr id="8" name="Picture 8"/>
             <wp:cNvGraphicFramePr>
               <a:graphicFrameLocks xmlns:a="http://schemas.openxmlformats.org/drawingml/2006/main" noChangeAspect="1"/>
             </wp:cNvGraphicFramePr>
@@ -22061,7 +22018,7 @@
               <a:graphicData uri="http://schemas.openxmlformats.org/drawingml/2006/picture">
                 <pic:pic xmlns:pic="http://schemas.openxmlformats.org/drawingml/2006/picture">
                   <pic:nvPicPr>
-                    <pic:cNvPr id="26" name="recipeInfo.png"/>
+                    <pic:cNvPr id="8" name="recipeInfo.png"/>
                     <pic:cNvPicPr/>
                   </pic:nvPicPr>
                   <pic:blipFill>
@@ -22140,7 +22097,7 @@
           <wp:inline distT="0" distB="0" distL="0" distR="0">
             <wp:extent cx="6000750" cy="3375660"/>
             <wp:effectExtent l="0" t="0" r="0" b="0"/>
-            <wp:docPr id="27" name="Picture 27"/>
+            <wp:docPr id="9" name="Picture 9"/>
             <wp:cNvGraphicFramePr>
               <a:graphicFrameLocks xmlns:a="http://schemas.openxmlformats.org/drawingml/2006/main" noChangeAspect="1"/>
             </wp:cNvGraphicFramePr>
@@ -22148,7 +22105,7 @@
               <a:graphicData uri="http://schemas.openxmlformats.org/drawingml/2006/picture">
                 <pic:pic xmlns:pic="http://schemas.openxmlformats.org/drawingml/2006/picture">
                   <pic:nvPicPr>
-                    <pic:cNvPr id="27" name="create_edit_recipe.png"/>
+                    <pic:cNvPr id="9" name="create_edit_recipe.png"/>
                     <pic:cNvPicPr/>
                   </pic:nvPicPr>
                   <pic:blipFill>
@@ -22232,7 +22189,7 @@
           <wp:inline distT="0" distB="0" distL="0" distR="0">
             <wp:extent cx="6000750" cy="3375660"/>
             <wp:effectExtent l="0" t="0" r="0" b="0"/>
-            <wp:docPr id="28" name="Picture 28"/>
+            <wp:docPr id="10" name="Picture 10"/>
             <wp:cNvGraphicFramePr>
               <a:graphicFrameLocks xmlns:a="http://schemas.openxmlformats.org/drawingml/2006/main" noChangeAspect="1"/>
             </wp:cNvGraphicFramePr>
@@ -22240,7 +22197,7 @@
               <a:graphicData uri="http://schemas.openxmlformats.org/drawingml/2006/picture">
                 <pic:pic xmlns:pic="http://schemas.openxmlformats.org/drawingml/2006/picture">
                   <pic:nvPicPr>
-                    <pic:cNvPr id="28" name="admin.png"/>
+                    <pic:cNvPr id="10" name="admin.png"/>
                     <pic:cNvPicPr/>
                   </pic:nvPicPr>
                   <pic:blipFill>
@@ -22331,7 +22288,7 @@
           <wp:inline distT="0" distB="0" distL="0" distR="0">
             <wp:extent cx="6000750" cy="3375660"/>
             <wp:effectExtent l="0" t="0" r="0" b="0"/>
-            <wp:docPr id="29" name="Picture 29"/>
+            <wp:docPr id="11" name="Picture 11"/>
             <wp:cNvGraphicFramePr>
               <a:graphicFrameLocks xmlns:a="http://schemas.openxmlformats.org/drawingml/2006/main" noChangeAspect="1"/>
             </wp:cNvGraphicFramePr>
@@ -22339,7 +22296,7 @@
               <a:graphicData uri="http://schemas.openxmlformats.org/drawingml/2006/picture">
                 <pic:pic xmlns:pic="http://schemas.openxmlformats.org/drawingml/2006/picture">
                   <pic:nvPicPr>
-                    <pic:cNvPr id="29" name="userInfo.png"/>
+                    <pic:cNvPr id="11" name="userInfo.png"/>
                     <pic:cNvPicPr/>
                   </pic:nvPicPr>
                   <pic:blipFill>
@@ -22420,6 +22377,7 @@
           <w:b/>
         </w:rPr>
       </w:pPr>
+      <w:bookmarkStart w:id="6" w:name="_GoBack"/>
       <w:r>
         <w:rPr>
           <w:b/>
@@ -22467,6 +22425,7 @@
           </wp:inline>
         </w:drawing>
       </w:r>
+      <w:bookmarkEnd w:id="6"/>
     </w:p>
     <w:p>
       <w:pPr>
@@ -22593,8 +22552,8 @@
           <w:b/>
         </w:rPr>
       </w:pPr>
-      <w:bookmarkStart w:id="6" w:name="_3i91g8mqhgjj" w:colFirst="0" w:colLast="0"/>
-      <w:bookmarkEnd w:id="6"/>
+      <w:bookmarkStart w:id="7" w:name="_3i91g8mqhgjj" w:colFirst="0" w:colLast="0"/>
+      <w:bookmarkEnd w:id="7"/>
       <w:r>
         <w:rPr>
           <w:rFonts w:ascii="Times New Roman" w:eastAsia="Times New Roman" w:hAnsi="Times New Roman" w:cs="Times New Roman"/>
@@ -22629,8 +22588,8 @@
           <w:b/>
         </w:rPr>
       </w:pPr>
-      <w:bookmarkStart w:id="7" w:name="_9e4qw9ghe83v" w:colFirst="0" w:colLast="0"/>
-      <w:bookmarkEnd w:id="7"/>
+      <w:bookmarkStart w:id="8" w:name="_9e4qw9ghe83v" w:colFirst="0" w:colLast="0"/>
+      <w:bookmarkEnd w:id="8"/>
       <w:r>
         <w:rPr>
           <w:rFonts w:ascii="Times New Roman" w:eastAsia="Times New Roman" w:hAnsi="Times New Roman" w:cs="Times New Roman"/>
@@ -22740,17 +22699,7 @@
           <w:sz w:val="24"/>
           <w:szCs w:val="24"/>
         </w:rPr>
-        <w:t>(owners, ma</w:t>
-      </w:r>
-      <w:bookmarkStart w:id="8" w:name="_GoBack"/>
-      <w:bookmarkEnd w:id="8"/>
-      <w:r>
-        <w:rPr>
-          <w:rFonts w:ascii="Times New Roman" w:eastAsia="Times New Roman" w:hAnsi="Times New Roman" w:cs="Times New Roman"/>
-          <w:sz w:val="24"/>
-          <w:szCs w:val="24"/>
-        </w:rPr>
-        <w:t>nagers and workers). The user roles table is only to assign a role for a user/student and an admin role for the system administrators to maintain the web application.</w:t>
+        <w:t>(owners, managers and workers). The user roles table is only to assign a role for a user/student and an admin role for the system administrators to maintain the web application.</w:t>
       </w:r>
     </w:p>
     <w:p>

</xml_diff>

<commit_message>
user profile page document added
</commit_message>
<xml_diff>
--- a/Documentation/SRSDocument/CSE308 SRS.docx
+++ b/Documentation/SRSDocument/CSE308 SRS.docx
@@ -22374,12 +22374,13 @@
     <w:p>
       <w:pPr>
         <w:rPr>
+          <w:rFonts w:hint="eastAsia"/>
           <w:b/>
         </w:rPr>
       </w:pPr>
-      <w:bookmarkStart w:id="6" w:name="_GoBack"/>
       <w:r>
         <w:rPr>
+          <w:rFonts w:hint="eastAsia"/>
           <w:b/>
           <w:noProof/>
         </w:rPr>
@@ -22387,7 +22388,7 @@
           <wp:inline distT="0" distB="0" distL="0" distR="0">
             <wp:extent cx="6000750" cy="3375660"/>
             <wp:effectExtent l="0" t="0" r="0" b="0"/>
-            <wp:docPr id="30" name="Picture 30"/>
+            <wp:docPr id="1" name="Picture 1"/>
             <wp:cNvGraphicFramePr>
               <a:graphicFrameLocks xmlns:a="http://schemas.openxmlformats.org/drawingml/2006/main" noChangeAspect="1"/>
             </wp:cNvGraphicFramePr>
@@ -22395,7 +22396,7 @@
               <a:graphicData uri="http://schemas.openxmlformats.org/drawingml/2006/picture">
                 <pic:pic xmlns:pic="http://schemas.openxmlformats.org/drawingml/2006/picture">
                   <pic:nvPicPr>
-                    <pic:cNvPr id="30" name="game.png"/>
+                    <pic:cNvPr id="1" name="profile.png"/>
                     <pic:cNvPicPr/>
                   </pic:nvPicPr>
                   <pic:blipFill>
@@ -22425,7 +22426,6 @@
           </wp:inline>
         </w:drawing>
       </w:r>
-      <w:bookmarkEnd w:id="6"/>
     </w:p>
     <w:p>
       <w:pPr>
@@ -22449,7 +22449,13 @@
         <w:rPr>
           <w:b/>
         </w:rPr>
-        <w:t>: Bar Page</w:t>
+        <w:t xml:space="preserve">: </w:t>
+      </w:r>
+      <w:r>
+        <w:rPr>
+          <w:b/>
+        </w:rPr>
+        <w:t>User profile page</w:t>
       </w:r>
     </w:p>
     <w:p>
@@ -22475,7 +22481,7 @@
           <wp:inline distT="0" distB="0" distL="0" distR="0">
             <wp:extent cx="6000750" cy="3375660"/>
             <wp:effectExtent l="0" t="0" r="0" b="0"/>
-            <wp:docPr id="31" name="Picture 31"/>
+            <wp:docPr id="30" name="Picture 30"/>
             <wp:cNvGraphicFramePr>
               <a:graphicFrameLocks xmlns:a="http://schemas.openxmlformats.org/drawingml/2006/main" noChangeAspect="1"/>
             </wp:cNvGraphicFramePr>
@@ -22483,7 +22489,7 @@
               <a:graphicData uri="http://schemas.openxmlformats.org/drawingml/2006/picture">
                 <pic:pic xmlns:pic="http://schemas.openxmlformats.org/drawingml/2006/picture">
                   <pic:nvPicPr>
-                    <pic:cNvPr id="31" name="save.png"/>
+                    <pic:cNvPr id="30" name="game.png"/>
                     <pic:cNvPicPr/>
                   </pic:nvPicPr>
                   <pic:blipFill>
@@ -22536,6 +22542,94 @@
         <w:rPr>
           <w:b/>
         </w:rPr>
+        <w:t>: Bar Page</w:t>
+      </w:r>
+    </w:p>
+    <w:p>
+      <w:pPr>
+        <w:rPr>
+          <w:b/>
+        </w:rPr>
+      </w:pPr>
+    </w:p>
+    <w:p>
+      <w:pPr>
+        <w:rPr>
+          <w:b/>
+        </w:rPr>
+      </w:pPr>
+      <w:r>
+        <w:rPr>
+          <w:b/>
+          <w:noProof/>
+        </w:rPr>
+        <w:drawing>
+          <wp:inline distT="0" distB="0" distL="0" distR="0">
+            <wp:extent cx="6000750" cy="3375660"/>
+            <wp:effectExtent l="0" t="0" r="0" b="0"/>
+            <wp:docPr id="31" name="Picture 31"/>
+            <wp:cNvGraphicFramePr>
+              <a:graphicFrameLocks xmlns:a="http://schemas.openxmlformats.org/drawingml/2006/main" noChangeAspect="1"/>
+            </wp:cNvGraphicFramePr>
+            <a:graphic xmlns:a="http://schemas.openxmlformats.org/drawingml/2006/main">
+              <a:graphicData uri="http://schemas.openxmlformats.org/drawingml/2006/picture">
+                <pic:pic xmlns:pic="http://schemas.openxmlformats.org/drawingml/2006/picture">
+                  <pic:nvPicPr>
+                    <pic:cNvPr id="31" name="save.png"/>
+                    <pic:cNvPicPr/>
+                  </pic:nvPicPr>
+                  <pic:blipFill>
+                    <a:blip r:embed="rId22" cstate="print">
+                      <a:extLst>
+                        <a:ext uri="{28A0092B-C50C-407E-A947-70E740481C1C}">
+                          <a14:useLocalDpi xmlns:a14="http://schemas.microsoft.com/office/drawing/2010/main" val="0"/>
+                        </a:ext>
+                      </a:extLst>
+                    </a:blip>
+                    <a:stretch>
+                      <a:fillRect/>
+                    </a:stretch>
+                  </pic:blipFill>
+                  <pic:spPr>
+                    <a:xfrm>
+                      <a:off x="0" y="0"/>
+                      <a:ext cx="6000750" cy="3375660"/>
+                    </a:xfrm>
+                    <a:prstGeom prst="rect">
+                      <a:avLst/>
+                    </a:prstGeom>
+                  </pic:spPr>
+                </pic:pic>
+              </a:graphicData>
+            </a:graphic>
+          </wp:inline>
+        </w:drawing>
+      </w:r>
+    </w:p>
+    <w:p>
+      <w:pPr>
+        <w:rPr>
+          <w:b/>
+        </w:rPr>
+      </w:pPr>
+      <w:r>
+        <w:rPr>
+          <w:b/>
+        </w:rPr>
+        <w:t>Figure 3.1</w:t>
+      </w:r>
+      <w:r>
+        <w:rPr>
+          <w:b/>
+        </w:rPr>
+        <w:t>6</w:t>
+      </w:r>
+      <w:bookmarkStart w:id="6" w:name="_GoBack"/>
+      <w:bookmarkEnd w:id="6"/>
+      <w:r>
+        <w:rPr>
+          <w:b/>
+        </w:rPr>
         <w:t xml:space="preserve">: After save recipe pop-up </w:t>
       </w:r>
     </w:p>
@@ -22559,6 +22653,7 @@
           <w:rFonts w:ascii="Times New Roman" w:eastAsia="Times New Roman" w:hAnsi="Times New Roman" w:cs="Times New Roman"/>
           <w:b/>
         </w:rPr>
+        <w:lastRenderedPageBreak/>
         <w:t>Functions</w:t>
       </w:r>
     </w:p>
@@ -22662,7 +22757,6 @@
           <w:rFonts w:ascii="Times New Roman" w:eastAsia="Times New Roman" w:hAnsi="Times New Roman" w:cs="Times New Roman"/>
           <w:b/>
         </w:rPr>
-        <w:lastRenderedPageBreak/>
         <w:t>Logical database requirements</w:t>
       </w:r>
     </w:p>
@@ -22721,6 +22815,7 @@
     </w:p>
     <w:p>
       <w:r>
+        <w:lastRenderedPageBreak/>
         <w:t xml:space="preserve"> </w:t>
       </w:r>
       <w:r>
@@ -22741,7 +22836,7 @@
                     <pic:cNvPicPr preferRelativeResize="0"/>
                   </pic:nvPicPr>
                   <pic:blipFill>
-                    <a:blip r:embed="rId22"/>
+                    <a:blip r:embed="rId23"/>
                     <a:srcRect t="6623" b="7051"/>
                     <a:stretch>
                       <a:fillRect/>
@@ -22881,16 +22976,7 @@
           <w:sz w:val="24"/>
           <w:szCs w:val="24"/>
         </w:rPr>
-        <w:t xml:space="preserve">Reliability - The application should be planned, developed. and tested such that the user experience is flawless. The application should never fail on the </w:t>
-      </w:r>
-      <w:r>
-        <w:rPr>
-          <w:rFonts w:ascii="Times New Roman" w:eastAsia="Times New Roman" w:hAnsi="Times New Roman" w:cs="Times New Roman"/>
-          <w:sz w:val="24"/>
-          <w:szCs w:val="24"/>
-        </w:rPr>
-        <w:lastRenderedPageBreak/>
-        <w:t>client side, server side, and database side. Should the application crash, the information should be backed up and have minimal data loss</w:t>
+        <w:t>Reliability - The application should be planned, developed. and tested such that the user experience is flawless. The application should never fail on the client side, server side, and database side. Should the application crash, the information should be backed up and have minimal data loss</w:t>
       </w:r>
     </w:p>
     <w:p>
@@ -22953,6 +23039,7 @@
           <w:sz w:val="24"/>
           <w:szCs w:val="24"/>
         </w:rPr>
+        <w:lastRenderedPageBreak/>
         <w:t>Extensibility - The web application should be scalable and allow for assets to be added to the game. This includes bars, recipes, and equipment not available at the launch of the web application.</w:t>
       </w:r>
     </w:p>
@@ -24047,8 +24134,8 @@
       </w:r>
     </w:p>
     <w:sectPr>
-      <w:headerReference w:type="default" r:id="rId23"/>
-      <w:footerReference w:type="default" r:id="rId24"/>
+      <w:headerReference w:type="default" r:id="rId24"/>
+      <w:footerReference w:type="default" r:id="rId25"/>
       <w:pgSz w:w="12240" w:h="15840"/>
       <w:pgMar w:top="1440" w:right="1440" w:bottom="1440" w:left="1350" w:header="720" w:footer="720" w:gutter="0"/>
       <w:pgNumType w:start="1"/>

</xml_diff>